<commit_message>
CRUD de platos listo - avance sobre GIPHY
</commit_message>
<xml_diff>
--- a/ENTREGAS REALIZADAS.docx
+++ b/ENTREGAS REALIZADAS.docx
@@ -12,41 +12,312 @@
         <w:rPr>
           <w:lang w:val="en-US"/>
         </w:rPr>
-        <w:t xml:space="preserve">GHIPHY JSON: </w:t>
-      </w:r>
-      <w:r>
-        <w:rPr>
-          <w:lang w:val="en-US"/>
-        </w:rPr>
-        <w:t>(</w:t>
-      </w:r>
-      <w:proofErr w:type="spellStart"/>
-      <w:r>
-        <w:rPr>
-          <w:lang w:val="en-US"/>
-        </w:rPr>
-        <w:t>en</w:t>
-      </w:r>
-      <w:proofErr w:type="spellEnd"/>
-      <w:r>
-        <w:rPr>
-          <w:lang w:val="en-US"/>
-        </w:rPr>
-        <w:t xml:space="preserve"> </w:t>
-      </w:r>
-      <w:proofErr w:type="spellStart"/>
-      <w:r>
-        <w:rPr>
-          <w:lang w:val="en-US"/>
-        </w:rPr>
-        <w:t>elaboración</w:t>
-      </w:r>
-      <w:proofErr w:type="spellEnd"/>
-      <w:r>
-        <w:rPr>
-          <w:lang w:val="en-US"/>
-        </w:rPr>
-        <w:t>)</w:t>
+        <w:t>GHIPHY JSON:</w:t>
+      </w:r>
+    </w:p>
+    <w:p>
+      <w:pPr>
+        <w:rPr>
+          <w:lang w:val="en-US"/>
+        </w:rPr>
+      </w:pPr>
+      <w:proofErr w:type="spellStart"/>
+      <w:r>
+        <w:rPr>
+          <w:lang w:val="en-US"/>
+        </w:rPr>
+        <w:t>Listo</w:t>
+      </w:r>
+      <w:proofErr w:type="spellEnd"/>
+      <w:r>
+        <w:rPr>
+          <w:lang w:val="en-US"/>
+        </w:rPr>
+        <w:t>:</w:t>
+      </w:r>
+    </w:p>
+    <w:p>
+      <w:pPr>
+        <w:rPr>
+          <w:lang w:val="en-US"/>
+        </w:rPr>
+      </w:pPr>
+      <w:r>
+        <w:rPr>
+          <w:lang w:val="en-US"/>
+        </w:rPr>
+        <w:t xml:space="preserve">Endpoints: Trending / Search/ Search Gif by ID / Search GIFS by ID / </w:t>
+      </w:r>
+      <w:proofErr w:type="spellStart"/>
+      <w:r>
+        <w:rPr>
+          <w:lang w:val="en-US"/>
+        </w:rPr>
+        <w:t>Traslate</w:t>
+      </w:r>
+      <w:proofErr w:type="spellEnd"/>
+      <w:r>
+        <w:rPr>
+          <w:lang w:val="en-US"/>
+        </w:rPr>
+        <w:t xml:space="preserve"> / Random </w:t>
+      </w:r>
+      <w:proofErr w:type="gramStart"/>
+      <w:r>
+        <w:rPr>
+          <w:lang w:val="en-US"/>
+        </w:rPr>
+        <w:t>/  Random</w:t>
+      </w:r>
+      <w:proofErr w:type="gramEnd"/>
+      <w:r>
+        <w:rPr>
+          <w:lang w:val="en-US"/>
+        </w:rPr>
+        <w:t xml:space="preserve"> ID / Upload / Categories</w:t>
+      </w:r>
+    </w:p>
+    <w:p>
+      <w:pPr>
+        <w:rPr>
+          <w:lang w:val="en-US"/>
+        </w:rPr>
+      </w:pPr>
+      <w:r>
+        <w:rPr>
+          <w:lang w:val="en-US"/>
+        </w:rPr>
+        <w:t xml:space="preserve">Objects:  Gif / Gifs / User / Images ( </w:t>
+      </w:r>
+      <w:proofErr w:type="spellStart"/>
+      <w:r>
+        <w:rPr>
+          <w:lang w:val="en-US"/>
+        </w:rPr>
+        <w:t>Fixed_height</w:t>
+      </w:r>
+      <w:proofErr w:type="spellEnd"/>
+      <w:r>
+        <w:rPr>
+          <w:lang w:val="en-US"/>
+        </w:rPr>
+        <w:t xml:space="preserve">, </w:t>
+      </w:r>
+      <w:proofErr w:type="spellStart"/>
+      <w:r>
+        <w:rPr>
+          <w:lang w:val="en-US"/>
+        </w:rPr>
+        <w:t>Fixed_height_still</w:t>
+      </w:r>
+      <w:proofErr w:type="spellEnd"/>
+      <w:r>
+        <w:rPr>
+          <w:lang w:val="en-US"/>
+        </w:rPr>
+        <w:t xml:space="preserve">, </w:t>
+      </w:r>
+      <w:proofErr w:type="spellStart"/>
+      <w:r>
+        <w:rPr>
+          <w:lang w:val="en-US"/>
+        </w:rPr>
+        <w:t>Fixed_height_downsampled</w:t>
+      </w:r>
+      <w:proofErr w:type="spellEnd"/>
+      <w:r>
+        <w:rPr>
+          <w:lang w:val="en-US"/>
+        </w:rPr>
+        <w:t xml:space="preserve">, </w:t>
+      </w:r>
+      <w:proofErr w:type="spellStart"/>
+      <w:r>
+        <w:rPr>
+          <w:lang w:val="en-US"/>
+        </w:rPr>
+        <w:t>Fixed_width</w:t>
+      </w:r>
+      <w:proofErr w:type="spellEnd"/>
+      <w:r>
+        <w:rPr>
+          <w:lang w:val="en-US"/>
+        </w:rPr>
+        <w:t xml:space="preserve">, </w:t>
+      </w:r>
+      <w:proofErr w:type="spellStart"/>
+      <w:r>
+        <w:rPr>
+          <w:lang w:val="en-US"/>
+        </w:rPr>
+        <w:t>Fixed_width_still</w:t>
+      </w:r>
+      <w:proofErr w:type="spellEnd"/>
+      <w:r>
+        <w:rPr>
+          <w:lang w:val="en-US"/>
+        </w:rPr>
+        <w:t xml:space="preserve">, </w:t>
+      </w:r>
+      <w:proofErr w:type="spellStart"/>
+      <w:r>
+        <w:rPr>
+          <w:lang w:val="en-US"/>
+        </w:rPr>
+        <w:t>Fixed_width_downsampled</w:t>
+      </w:r>
+      <w:proofErr w:type="spellEnd"/>
+      <w:r>
+        <w:rPr>
+          <w:lang w:val="en-US"/>
+        </w:rPr>
+        <w:t xml:space="preserve">, </w:t>
+      </w:r>
+      <w:proofErr w:type="spellStart"/>
+      <w:r>
+        <w:rPr>
+          <w:lang w:val="en-US"/>
+        </w:rPr>
+        <w:t>Fixed_height_small</w:t>
+      </w:r>
+      <w:proofErr w:type="spellEnd"/>
+      <w:r>
+        <w:rPr>
+          <w:lang w:val="en-US"/>
+        </w:rPr>
+        <w:t xml:space="preserve">, </w:t>
+      </w:r>
+      <w:proofErr w:type="spellStart"/>
+      <w:r>
+        <w:rPr>
+          <w:lang w:val="en-US"/>
+        </w:rPr>
+        <w:t>Fixed_height_small_still</w:t>
+      </w:r>
+      <w:proofErr w:type="spellEnd"/>
+      <w:r>
+        <w:rPr>
+          <w:lang w:val="en-US"/>
+        </w:rPr>
+        <w:t xml:space="preserve">, </w:t>
+      </w:r>
+      <w:proofErr w:type="spellStart"/>
+      <w:r>
+        <w:rPr>
+          <w:lang w:val="en-US"/>
+        </w:rPr>
+        <w:t>Fixed_width_small</w:t>
+      </w:r>
+      <w:proofErr w:type="spellEnd"/>
+      <w:r>
+        <w:rPr>
+          <w:lang w:val="en-US"/>
+        </w:rPr>
+        <w:t xml:space="preserve">, </w:t>
+      </w:r>
+      <w:proofErr w:type="spellStart"/>
+      <w:r>
+        <w:rPr>
+          <w:lang w:val="en-US"/>
+        </w:rPr>
+        <w:t>Fixed_width_small_still</w:t>
+      </w:r>
+      <w:proofErr w:type="spellEnd"/>
+      <w:r>
+        <w:rPr>
+          <w:lang w:val="en-US"/>
+        </w:rPr>
+        <w:t xml:space="preserve">, Downsized, </w:t>
+      </w:r>
+      <w:proofErr w:type="spellStart"/>
+      <w:r>
+        <w:rPr>
+          <w:lang w:val="en-US"/>
+        </w:rPr>
+        <w:t>Downsized_still</w:t>
+      </w:r>
+      <w:proofErr w:type="spellEnd"/>
+      <w:r>
+        <w:rPr>
+          <w:lang w:val="en-US"/>
+        </w:rPr>
+        <w:t xml:space="preserve">, </w:t>
+      </w:r>
+      <w:proofErr w:type="spellStart"/>
+      <w:r>
+        <w:rPr>
+          <w:lang w:val="en-US"/>
+        </w:rPr>
+        <w:t>Downsized_large</w:t>
+      </w:r>
+      <w:proofErr w:type="spellEnd"/>
+      <w:r>
+        <w:rPr>
+          <w:lang w:val="en-US"/>
+        </w:rPr>
+        <w:t xml:space="preserve">, </w:t>
+      </w:r>
+      <w:proofErr w:type="spellStart"/>
+      <w:r>
+        <w:rPr>
+          <w:lang w:val="en-US"/>
+        </w:rPr>
+        <w:t>Downsized_medium</w:t>
+      </w:r>
+      <w:proofErr w:type="spellEnd"/>
+      <w:r>
+        <w:rPr>
+          <w:lang w:val="en-US"/>
+        </w:rPr>
+        <w:t xml:space="preserve">, </w:t>
+      </w:r>
+      <w:proofErr w:type="spellStart"/>
+      <w:r>
+        <w:rPr>
+          <w:lang w:val="en-US"/>
+        </w:rPr>
+        <w:t>Downsized_small</w:t>
+      </w:r>
+      <w:proofErr w:type="spellEnd"/>
+      <w:r>
+        <w:rPr>
+          <w:lang w:val="en-US"/>
+        </w:rPr>
+        <w:t xml:space="preserve">, Original, </w:t>
+      </w:r>
+      <w:proofErr w:type="spellStart"/>
+      <w:r>
+        <w:rPr>
+          <w:lang w:val="en-US"/>
+        </w:rPr>
+        <w:t>Original_still</w:t>
+      </w:r>
+      <w:proofErr w:type="spellEnd"/>
+      <w:r>
+        <w:rPr>
+          <w:lang w:val="en-US"/>
+        </w:rPr>
+        <w:t xml:space="preserve">, Looping, Preview, </w:t>
+      </w:r>
+      <w:proofErr w:type="spellStart"/>
+      <w:r>
+        <w:rPr>
+          <w:lang w:val="en-US"/>
+        </w:rPr>
+        <w:t>Preview_gif</w:t>
+      </w:r>
+      <w:proofErr w:type="spellEnd"/>
+      <w:r>
+        <w:rPr>
+          <w:lang w:val="en-US"/>
+        </w:rPr>
+        <w:t>)./ Pagination/  Meta</w:t>
+      </w:r>
+      <w:r>
+        <w:rPr>
+          <w:lang w:val="en-US"/>
+        </w:rPr>
+        <w:t xml:space="preserve"> / Category / Categories / Error</w:t>
       </w:r>
     </w:p>
     <w:p>
@@ -61,7 +332,7 @@
             <w:rStyle w:val="Hipervnculo"/>
             <w:lang w:val="en-US"/>
           </w:rPr>
-          <w:t>https://github.com/hmfarias/ACAMICA-Sprint-3/blob/main/meeting-37-swagger/giphy.json</w:t>
+          <w:t>https://github.com/hmfarias/ACAMICA-Sprint-3/blob/main/meeting-37-swagger/GIPHY%20DOCUMENTATION/giphy.json</w:t>
         </w:r>
       </w:hyperlink>
     </w:p>
@@ -71,24 +342,24 @@
           <w:lang w:val="en-US"/>
         </w:rPr>
       </w:pPr>
-    </w:p>
-    <w:p>
-      <w:pPr>
-        <w:rPr>
-          <w:lang w:val="en-US"/>
-        </w:rPr>
-      </w:pPr>
-      <w:r>
-        <w:rPr>
-          <w:lang w:val="en-US"/>
-        </w:rPr>
-        <w:t>POKE API</w:t>
-      </w:r>
-      <w:r>
-        <w:rPr>
-          <w:lang w:val="en-US"/>
-        </w:rPr>
-        <w:t xml:space="preserve">:  </w:t>
+      <w:r>
+        <w:rPr>
+          <w:lang w:val="en-US"/>
+        </w:rPr>
+        <w:t xml:space="preserve"> ---------------------------------------</w:t>
+      </w:r>
+    </w:p>
+    <w:p>
+      <w:pPr>
+        <w:rPr>
+          <w:lang w:val="en-US"/>
+        </w:rPr>
+      </w:pPr>
+      <w:r>
+        <w:rPr>
+          <w:lang w:val="en-US"/>
+        </w:rPr>
+        <w:t xml:space="preserve">POKE API: </w:t>
       </w:r>
     </w:p>
     <w:p>
@@ -113,36 +384,30 @@
           <w:lang w:val="en-US"/>
         </w:rPr>
       </w:pPr>
-    </w:p>
-    <w:p>
-      <w:pPr>
-        <w:rPr>
-          <w:lang w:val="en-US"/>
-        </w:rPr>
-      </w:pPr>
-      <w:r>
-        <w:rPr>
-          <w:lang w:val="en-US"/>
-        </w:rPr>
-        <w:t xml:space="preserve">API </w:t>
-      </w:r>
-      <w:r>
-        <w:rPr>
-          <w:lang w:val="en-US"/>
-        </w:rPr>
-        <w:t>CELULARES</w:t>
-      </w:r>
-      <w:r>
-        <w:rPr>
-          <w:lang w:val="en-US"/>
-        </w:rPr>
-        <w:t>:</w:t>
-      </w:r>
-    </w:p>
-    <w:p>
-      <w:pPr>
-        <w:rPr>
-          <w:lang w:val="es-AR"/>
+      <w:r>
+        <w:rPr>
+          <w:lang w:val="en-US"/>
+        </w:rPr>
+        <w:t xml:space="preserve"> --------------------------------------</w:t>
+      </w:r>
+    </w:p>
+    <w:p>
+      <w:pPr>
+        <w:rPr>
+          <w:lang w:val="en-US"/>
+        </w:rPr>
+      </w:pPr>
+      <w:r>
+        <w:rPr>
+          <w:lang w:val="en-US"/>
+        </w:rPr>
+        <w:t>API CELULARES:</w:t>
+      </w:r>
+    </w:p>
+    <w:p>
+      <w:pPr>
+        <w:rPr>
+          <w:lang w:val="en-US"/>
         </w:rPr>
       </w:pPr>
       <w:hyperlink r:id="rId6" w:history="1">
@@ -161,24 +426,24 @@
           <w:lang w:val="es-AR"/>
         </w:rPr>
       </w:pPr>
-    </w:p>
-    <w:p>
-      <w:pPr>
-        <w:rPr>
-          <w:lang w:val="es-AR"/>
-        </w:rPr>
-      </w:pPr>
-      <w:r>
-        <w:rPr>
-          <w:lang w:val="es-AR"/>
-        </w:rPr>
-        <w:t xml:space="preserve">API AUTORES: </w:t>
-      </w:r>
-      <w:r>
-        <w:rPr>
-          <w:lang w:val="es-AR"/>
-        </w:rPr>
-        <w:t>(incluye colección POSTMAN para probar)</w:t>
+      <w:r>
+        <w:rPr>
+          <w:lang w:val="es-AR"/>
+        </w:rPr>
+        <w:t>--------------------------------------</w:t>
+      </w:r>
+    </w:p>
+    <w:p>
+      <w:pPr>
+        <w:rPr>
+          <w:lang w:val="es-AR"/>
+        </w:rPr>
+      </w:pPr>
+      <w:r>
+        <w:rPr>
+          <w:lang w:val="es-AR"/>
+        </w:rPr>
+        <w:t>API AUTORES: (incluye colección POSTMAN para probar)</w:t>
       </w:r>
     </w:p>
     <w:p>
@@ -203,25 +468,24 @@
           <w:lang w:val="es-AR"/>
         </w:rPr>
       </w:pPr>
-    </w:p>
-    <w:p>
-      <w:pPr>
-        <w:rPr>
-          <w:lang w:val="es-AR"/>
-        </w:rPr>
-      </w:pPr>
-    </w:p>
-    <w:p>
-      <w:pPr>
-        <w:rPr>
-          <w:lang w:val="es-AR"/>
-        </w:rPr>
-      </w:pPr>
-      <w:r>
-        <w:rPr>
-          <w:lang w:val="es-AR"/>
-        </w:rPr>
-        <w:t xml:space="preserve">DESAFIO LIMITER CUSTOM: </w:t>
+      <w:r>
+        <w:rPr>
+          <w:lang w:val="es-AR"/>
+        </w:rPr>
+        <w:t>-------------------------------------</w:t>
+      </w:r>
+    </w:p>
+    <w:p>
+      <w:pPr>
+        <w:rPr>
+          <w:lang w:val="es-AR"/>
+        </w:rPr>
+      </w:pPr>
+      <w:r>
+        <w:rPr>
+          <w:lang w:val="es-AR"/>
+        </w:rPr>
+        <w:t>DESAFIO LIMITER CUSTOM:</w:t>
       </w:r>
     </w:p>
     <w:p>
@@ -250,7 +514,7 @@
         <w:rPr>
           <w:lang w:val="es-AR"/>
         </w:rPr>
-        <w:t xml:space="preserve">Coleccion postman para probar: </w:t>
+        <w:t>Coleccion postman para probar:</w:t>
       </w:r>
     </w:p>
     <w:p>
@@ -275,20 +539,49 @@
           <w:lang w:val="es-AR"/>
         </w:rPr>
       </w:pPr>
-    </w:p>
-    <w:p>
-      <w:pPr>
-        <w:rPr>
-          <w:lang w:val="es-AR"/>
-        </w:rPr>
-      </w:pPr>
-    </w:p>
-    <w:p>
-      <w:pPr>
-        <w:rPr>
-          <w:lang w:val="es-AR"/>
-        </w:rPr>
-      </w:pPr>
+      <w:r>
+        <w:rPr>
+          <w:lang w:val="es-AR"/>
+        </w:rPr>
+        <w:t>-------------------------------------</w:t>
+      </w:r>
+    </w:p>
+    <w:p>
+      <w:pPr>
+        <w:rPr>
+          <w:lang w:val="es-AR"/>
+        </w:rPr>
+      </w:pPr>
+      <w:r>
+        <w:rPr>
+          <w:lang w:val="es-AR"/>
+        </w:rPr>
+        <w:t>CRUD de platos con MONGODB (incluye colección Postman para probar)</w:t>
+      </w:r>
+    </w:p>
+    <w:p>
+      <w:pPr>
+        <w:rPr>
+          <w:lang w:val="es-AR"/>
+        </w:rPr>
+      </w:pPr>
+      <w:hyperlink r:id="rId10" w:history="1">
+        <w:r>
+          <w:rPr>
+            <w:rStyle w:val="Hipervnculo"/>
+            <w:lang w:val="es-AR"/>
+          </w:rPr>
+          <w:t>https://github.com/hmfarias/ACAMICA-Sprint-3/tree/main/meeting-46-DB-NO-relacionales/crud-platos-mongodb</w:t>
+        </w:r>
+      </w:hyperlink>
+    </w:p>
+    <w:p>
+      <w:r>
+        <w:rPr>
+          <w:lang w:val="en-US"/>
+        </w:rPr>
+        <w:t>-------------------------------------</w:t>
+      </w:r>
     </w:p>
     <w:sectPr>
       <w:pgSz w:w="11900" w:h="16840"/>

</xml_diff>

<commit_message>
Ejercicio SQL - Bandas de musica
</commit_message>
<xml_diff>
--- a/ENTREGAS REALIZADAS.docx
+++ b/ENTREGAS REALIZADAS.docx
@@ -46,8 +46,92 @@
         <w:rPr>
           <w:lang w:val="en-US"/>
         </w:rPr>
-        <w:t xml:space="preserve">Endpoints: Trending / Search/ Search Gif by ID / Search GIFS by ID / </w:t>
-      </w:r>
+        <w:t xml:space="preserve">Endpoints: </w:t>
+      </w:r>
+    </w:p>
+    <w:p>
+      <w:pPr>
+        <w:pStyle w:val="Prrafodelista"/>
+        <w:numPr>
+          <w:ilvl w:val="0"/>
+          <w:numId w:val="2"/>
+        </w:numPr>
+        <w:rPr>
+          <w:lang w:val="en-US"/>
+        </w:rPr>
+      </w:pPr>
+      <w:r>
+        <w:rPr>
+          <w:lang w:val="en-US"/>
+        </w:rPr>
+        <w:t xml:space="preserve">Trending </w:t>
+      </w:r>
+    </w:p>
+    <w:p>
+      <w:pPr>
+        <w:pStyle w:val="Prrafodelista"/>
+        <w:numPr>
+          <w:ilvl w:val="0"/>
+          <w:numId w:val="2"/>
+        </w:numPr>
+        <w:rPr>
+          <w:lang w:val="en-US"/>
+        </w:rPr>
+      </w:pPr>
+      <w:r>
+        <w:rPr>
+          <w:lang w:val="en-US"/>
+        </w:rPr>
+        <w:t>Search</w:t>
+      </w:r>
+    </w:p>
+    <w:p>
+      <w:pPr>
+        <w:pStyle w:val="Prrafodelista"/>
+        <w:numPr>
+          <w:ilvl w:val="0"/>
+          <w:numId w:val="2"/>
+        </w:numPr>
+        <w:rPr>
+          <w:lang w:val="en-US"/>
+        </w:rPr>
+      </w:pPr>
+      <w:r>
+        <w:rPr>
+          <w:lang w:val="en-US"/>
+        </w:rPr>
+        <w:t xml:space="preserve">Search Gif by ID </w:t>
+      </w:r>
+    </w:p>
+    <w:p>
+      <w:pPr>
+        <w:pStyle w:val="Prrafodelista"/>
+        <w:numPr>
+          <w:ilvl w:val="0"/>
+          <w:numId w:val="2"/>
+        </w:numPr>
+        <w:rPr>
+          <w:lang w:val="en-US"/>
+        </w:rPr>
+      </w:pPr>
+      <w:r>
+        <w:rPr>
+          <w:lang w:val="en-US"/>
+        </w:rPr>
+        <w:t xml:space="preserve">Search GIFS by ID </w:t>
+      </w:r>
+    </w:p>
+    <w:p>
+      <w:pPr>
+        <w:pStyle w:val="Prrafodelista"/>
+        <w:numPr>
+          <w:ilvl w:val="0"/>
+          <w:numId w:val="2"/>
+        </w:numPr>
+        <w:rPr>
+          <w:lang w:val="en-US"/>
+        </w:rPr>
+      </w:pPr>
       <w:proofErr w:type="spellStart"/>
       <w:r>
         <w:rPr>
@@ -60,34 +144,164 @@
         <w:rPr>
           <w:lang w:val="en-US"/>
         </w:rPr>
-        <w:t xml:space="preserve"> / Random </w:t>
-      </w:r>
-      <w:proofErr w:type="gramStart"/>
-      <w:r>
-        <w:rPr>
-          <w:lang w:val="en-US"/>
-        </w:rPr>
-        <w:t>/  Random</w:t>
-      </w:r>
-      <w:proofErr w:type="gramEnd"/>
-      <w:r>
-        <w:rPr>
-          <w:lang w:val="en-US"/>
-        </w:rPr>
-        <w:t xml:space="preserve"> ID / Upload / Categories</w:t>
-      </w:r>
-    </w:p>
-    <w:p>
-      <w:pPr>
-        <w:rPr>
-          <w:lang w:val="en-US"/>
-        </w:rPr>
-      </w:pPr>
-      <w:r>
-        <w:rPr>
-          <w:lang w:val="en-US"/>
-        </w:rPr>
-        <w:t xml:space="preserve">Objects:  Gif / Gifs / User / Images ( </w:t>
+        <w:t xml:space="preserve"> </w:t>
+      </w:r>
+    </w:p>
+    <w:p>
+      <w:pPr>
+        <w:pStyle w:val="Prrafodelista"/>
+        <w:numPr>
+          <w:ilvl w:val="0"/>
+          <w:numId w:val="2"/>
+        </w:numPr>
+        <w:rPr>
+          <w:lang w:val="en-US"/>
+        </w:rPr>
+      </w:pPr>
+      <w:r>
+        <w:rPr>
+          <w:lang w:val="en-US"/>
+        </w:rPr>
+        <w:t xml:space="preserve">Random  </w:t>
+      </w:r>
+    </w:p>
+    <w:p>
+      <w:pPr>
+        <w:pStyle w:val="Prrafodelista"/>
+        <w:numPr>
+          <w:ilvl w:val="0"/>
+          <w:numId w:val="2"/>
+        </w:numPr>
+        <w:rPr>
+          <w:lang w:val="en-US"/>
+        </w:rPr>
+      </w:pPr>
+      <w:r>
+        <w:rPr>
+          <w:lang w:val="en-US"/>
+        </w:rPr>
+        <w:t xml:space="preserve">Random ID </w:t>
+      </w:r>
+    </w:p>
+    <w:p>
+      <w:pPr>
+        <w:pStyle w:val="Prrafodelista"/>
+        <w:numPr>
+          <w:ilvl w:val="0"/>
+          <w:numId w:val="2"/>
+        </w:numPr>
+        <w:rPr>
+          <w:lang w:val="en-US"/>
+        </w:rPr>
+      </w:pPr>
+      <w:r>
+        <w:rPr>
+          <w:lang w:val="en-US"/>
+        </w:rPr>
+        <w:t xml:space="preserve">Upload </w:t>
+      </w:r>
+    </w:p>
+    <w:p>
+      <w:pPr>
+        <w:pStyle w:val="Prrafodelista"/>
+        <w:numPr>
+          <w:ilvl w:val="0"/>
+          <w:numId w:val="2"/>
+        </w:numPr>
+        <w:rPr>
+          <w:lang w:val="en-US"/>
+        </w:rPr>
+      </w:pPr>
+      <w:r>
+        <w:rPr>
+          <w:lang w:val="en-US"/>
+        </w:rPr>
+        <w:t>Categories</w:t>
+      </w:r>
+    </w:p>
+    <w:p>
+      <w:pPr>
+        <w:rPr>
+          <w:lang w:val="en-US"/>
+        </w:rPr>
+      </w:pPr>
+      <w:r>
+        <w:rPr>
+          <w:lang w:val="en-US"/>
+        </w:rPr>
+        <w:t xml:space="preserve">Objects: </w:t>
+      </w:r>
+    </w:p>
+    <w:p>
+      <w:pPr>
+        <w:pStyle w:val="Prrafodelista"/>
+        <w:numPr>
+          <w:ilvl w:val="0"/>
+          <w:numId w:val="3"/>
+        </w:numPr>
+        <w:rPr>
+          <w:lang w:val="en-US"/>
+        </w:rPr>
+      </w:pPr>
+      <w:r>
+        <w:rPr>
+          <w:lang w:val="en-US"/>
+        </w:rPr>
+        <w:t xml:space="preserve">Gif </w:t>
+      </w:r>
+    </w:p>
+    <w:p>
+      <w:pPr>
+        <w:pStyle w:val="Prrafodelista"/>
+        <w:numPr>
+          <w:ilvl w:val="0"/>
+          <w:numId w:val="3"/>
+        </w:numPr>
+        <w:rPr>
+          <w:lang w:val="en-US"/>
+        </w:rPr>
+      </w:pPr>
+      <w:r>
+        <w:rPr>
+          <w:lang w:val="en-US"/>
+        </w:rPr>
+        <w:t xml:space="preserve">Gifs </w:t>
+      </w:r>
+    </w:p>
+    <w:p>
+      <w:pPr>
+        <w:pStyle w:val="Prrafodelista"/>
+        <w:numPr>
+          <w:ilvl w:val="0"/>
+          <w:numId w:val="3"/>
+        </w:numPr>
+        <w:rPr>
+          <w:lang w:val="en-US"/>
+        </w:rPr>
+      </w:pPr>
+      <w:r>
+        <w:rPr>
+          <w:lang w:val="en-US"/>
+        </w:rPr>
+        <w:t xml:space="preserve">User </w:t>
+      </w:r>
+    </w:p>
+    <w:p>
+      <w:pPr>
+        <w:pStyle w:val="Prrafodelista"/>
+        <w:numPr>
+          <w:ilvl w:val="0"/>
+          <w:numId w:val="3"/>
+        </w:numPr>
+        <w:rPr>
+          <w:lang w:val="en-US"/>
+        </w:rPr>
+      </w:pPr>
+      <w:r>
+        <w:rPr>
+          <w:lang w:val="en-US"/>
+        </w:rPr>
+        <w:t>Images (</w:t>
       </w:r>
       <w:proofErr w:type="spellStart"/>
       <w:r>
@@ -311,22 +525,106 @@
         <w:rPr>
           <w:lang w:val="en-US"/>
         </w:rPr>
-        <w:t>)./ Pagination/  Meta</w:t>
-      </w:r>
-      <w:r>
-        <w:rPr>
-          <w:lang w:val="en-US"/>
-        </w:rPr>
-        <w:t xml:space="preserve"> / Category / Categories / Error</w:t>
-      </w:r>
-    </w:p>
-    <w:p>
-      <w:pPr>
-        <w:rPr>
-          <w:lang w:val="en-US"/>
-        </w:rPr>
-      </w:pPr>
-      <w:hyperlink r:id="rId4" w:history="1">
+        <w:t xml:space="preserve">)./ </w:t>
+      </w:r>
+    </w:p>
+    <w:p>
+      <w:pPr>
+        <w:pStyle w:val="Prrafodelista"/>
+        <w:numPr>
+          <w:ilvl w:val="0"/>
+          <w:numId w:val="3"/>
+        </w:numPr>
+        <w:rPr>
+          <w:lang w:val="en-US"/>
+        </w:rPr>
+      </w:pPr>
+      <w:r>
+        <w:rPr>
+          <w:lang w:val="en-US"/>
+        </w:rPr>
+        <w:t xml:space="preserve">Pagination </w:t>
+      </w:r>
+    </w:p>
+    <w:p>
+      <w:pPr>
+        <w:pStyle w:val="Prrafodelista"/>
+        <w:numPr>
+          <w:ilvl w:val="0"/>
+          <w:numId w:val="3"/>
+        </w:numPr>
+        <w:rPr>
+          <w:lang w:val="en-US"/>
+        </w:rPr>
+      </w:pPr>
+      <w:r>
+        <w:rPr>
+          <w:lang w:val="en-US"/>
+        </w:rPr>
+        <w:t>Met</w:t>
+      </w:r>
+    </w:p>
+    <w:p>
+      <w:pPr>
+        <w:pStyle w:val="Prrafodelista"/>
+        <w:numPr>
+          <w:ilvl w:val="0"/>
+          <w:numId w:val="3"/>
+        </w:numPr>
+        <w:rPr>
+          <w:lang w:val="en-US"/>
+        </w:rPr>
+      </w:pPr>
+      <w:r>
+        <w:rPr>
+          <w:lang w:val="en-US"/>
+        </w:rPr>
+        <w:t>Category</w:t>
+      </w:r>
+    </w:p>
+    <w:p>
+      <w:pPr>
+        <w:pStyle w:val="Prrafodelista"/>
+        <w:numPr>
+          <w:ilvl w:val="0"/>
+          <w:numId w:val="3"/>
+        </w:numPr>
+        <w:rPr>
+          <w:lang w:val="en-US"/>
+        </w:rPr>
+      </w:pPr>
+      <w:r>
+        <w:rPr>
+          <w:lang w:val="en-US"/>
+        </w:rPr>
+        <w:t xml:space="preserve">Categories </w:t>
+      </w:r>
+    </w:p>
+    <w:p>
+      <w:pPr>
+        <w:pStyle w:val="Prrafodelista"/>
+        <w:numPr>
+          <w:ilvl w:val="0"/>
+          <w:numId w:val="3"/>
+        </w:numPr>
+        <w:rPr>
+          <w:lang w:val="en-US"/>
+        </w:rPr>
+      </w:pPr>
+      <w:r>
+        <w:rPr>
+          <w:lang w:val="en-US"/>
+        </w:rPr>
+        <w:t>Error</w:t>
+      </w:r>
+    </w:p>
+    <w:p>
+      <w:pPr>
+        <w:rPr>
+          <w:lang w:val="en-US"/>
+        </w:rPr>
+      </w:pPr>
+      <w:hyperlink r:id="rId5" w:history="1">
         <w:r>
           <w:rPr>
             <w:rStyle w:val="Hipervnculo"/>
@@ -368,7 +666,7 @@
           <w:lang w:val="en-US"/>
         </w:rPr>
       </w:pPr>
-      <w:hyperlink r:id="rId5" w:history="1">
+      <w:hyperlink r:id="rId6" w:history="1">
         <w:r>
           <w:rPr>
             <w:rStyle w:val="Hipervnculo"/>
@@ -410,7 +708,7 @@
           <w:lang w:val="en-US"/>
         </w:rPr>
       </w:pPr>
-      <w:hyperlink r:id="rId6" w:history="1">
+      <w:hyperlink r:id="rId7" w:history="1">
         <w:r>
           <w:rPr>
             <w:rStyle w:val="Hipervnculo"/>
@@ -452,7 +750,7 @@
           <w:lang w:val="es-AR"/>
         </w:rPr>
       </w:pPr>
-      <w:hyperlink r:id="rId7" w:history="1">
+      <w:hyperlink r:id="rId8" w:history="1">
         <w:r>
           <w:rPr>
             <w:rStyle w:val="Hipervnculo"/>
@@ -494,7 +792,7 @@
           <w:lang w:val="es-AR"/>
         </w:rPr>
       </w:pPr>
-      <w:hyperlink r:id="rId8" w:history="1">
+      <w:hyperlink r:id="rId9" w:history="1">
         <w:r>
           <w:rPr>
             <w:rStyle w:val="Hipervnculo"/>
@@ -523,7 +821,7 @@
           <w:lang w:val="es-AR"/>
         </w:rPr>
       </w:pPr>
-      <w:hyperlink r:id="rId9" w:history="1">
+      <w:hyperlink r:id="rId10" w:history="1">
         <w:r>
           <w:rPr>
             <w:rStyle w:val="Hipervnculo"/>
@@ -565,7 +863,7 @@
           <w:lang w:val="es-AR"/>
         </w:rPr>
       </w:pPr>
-      <w:hyperlink r:id="rId10" w:history="1">
+      <w:hyperlink r:id="rId11" w:history="1">
         <w:r>
           <w:rPr>
             <w:rStyle w:val="Hipervnculo"/>
@@ -576,12 +874,215 @@
       </w:hyperlink>
     </w:p>
     <w:p>
+      <w:pPr>
+        <w:rPr>
+          <w:lang w:val="en-US"/>
+        </w:rPr>
+      </w:pPr>
       <w:r>
         <w:rPr>
           <w:lang w:val="en-US"/>
         </w:rPr>
         <w:t>-------------------------------------</w:t>
       </w:r>
+    </w:p>
+    <w:p>
+      <w:pPr>
+        <w:rPr>
+          <w:lang w:val="es-AR"/>
+        </w:rPr>
+      </w:pPr>
+      <w:r>
+        <w:rPr>
+          <w:lang w:val="es-AR"/>
+        </w:rPr>
+        <w:t>BASES DE DATOS RELACIONALES</w:t>
+      </w:r>
+    </w:p>
+    <w:p>
+      <w:pPr>
+        <w:rPr>
+          <w:lang w:val="es-AR"/>
+        </w:rPr>
+      </w:pPr>
+      <w:r>
+        <w:rPr>
+          <w:lang w:val="es-AR"/>
+        </w:rPr>
+        <w:t xml:space="preserve">Ejercicio BANDAS: </w:t>
+      </w:r>
+    </w:p>
+    <w:p>
+      <w:pPr>
+        <w:rPr>
+          <w:lang w:val="es-AR"/>
+        </w:rPr>
+      </w:pPr>
+      <w:r>
+        <w:rPr>
+          <w:lang w:val="es-AR"/>
+        </w:rPr>
+        <w:t>Incluye:</w:t>
+      </w:r>
+      <w:r>
+        <w:rPr>
+          <w:lang w:val="es-AR"/>
+        </w:rPr>
+        <w:tab/>
+      </w:r>
+    </w:p>
+    <w:p>
+      <w:pPr>
+        <w:pStyle w:val="Prrafodelista"/>
+        <w:numPr>
+          <w:ilvl w:val="0"/>
+          <w:numId w:val="1"/>
+        </w:numPr>
+        <w:rPr>
+          <w:lang w:val="es-AR"/>
+        </w:rPr>
+      </w:pPr>
+      <w:r>
+        <w:rPr>
+          <w:lang w:val="es-AR"/>
+        </w:rPr>
+        <w:t>Modelo ERR (bandas.mwb)</w:t>
+      </w:r>
+    </w:p>
+    <w:p>
+      <w:pPr>
+        <w:pStyle w:val="Prrafodelista"/>
+        <w:numPr>
+          <w:ilvl w:val="0"/>
+          <w:numId w:val="1"/>
+        </w:numPr>
+        <w:rPr>
+          <w:lang w:val="es-AR"/>
+        </w:rPr>
+      </w:pPr>
+      <w:r>
+        <w:rPr>
+          <w:lang w:val="es-AR"/>
+        </w:rPr>
+        <w:t>Script de creación de las tablas para la base de datos BANDAS</w:t>
+      </w:r>
+      <w:r>
+        <w:rPr>
+          <w:lang w:val="es-AR"/>
+        </w:rPr>
+        <w:t xml:space="preserve"> (Create tables bandas.sql)</w:t>
+      </w:r>
+    </w:p>
+    <w:p>
+      <w:pPr>
+        <w:pStyle w:val="Prrafodelista"/>
+        <w:numPr>
+          <w:ilvl w:val="0"/>
+          <w:numId w:val="1"/>
+        </w:numPr>
+        <w:rPr>
+          <w:lang w:val="es-AR"/>
+        </w:rPr>
+      </w:pPr>
+      <w:r>
+        <w:rPr>
+          <w:lang w:val="es-AR"/>
+        </w:rPr>
+        <w:t>Inserts de datos en las tablas (inserts in bandas database.sql)</w:t>
+      </w:r>
+    </w:p>
+    <w:p>
+      <w:pPr>
+        <w:pStyle w:val="Prrafodelista"/>
+        <w:numPr>
+          <w:ilvl w:val="0"/>
+          <w:numId w:val="1"/>
+        </w:numPr>
+        <w:rPr>
+          <w:lang w:val="es-AR"/>
+        </w:rPr>
+      </w:pPr>
+      <w:r>
+        <w:rPr>
+          <w:lang w:val="es-AR"/>
+        </w:rPr>
+        <w:t>Queries del ejercicio (Queries del ejercicio.sql)</w:t>
+      </w:r>
+      <w:r>
+        <w:rPr>
+          <w:lang w:val="es-AR"/>
+        </w:rPr>
+        <w:tab/>
+      </w:r>
+      <w:r>
+        <w:rPr>
+          <w:lang w:val="es-AR"/>
+        </w:rPr>
+        <w:tab/>
+      </w:r>
+    </w:p>
+    <w:p>
+      <w:pPr>
+        <w:rPr>
+          <w:lang w:val="es-AR"/>
+        </w:rPr>
+      </w:pPr>
+      <w:hyperlink r:id="rId12" w:history="1">
+        <w:r>
+          <w:rPr>
+            <w:rStyle w:val="Hipervnculo"/>
+            <w:lang w:val="es-AR"/>
+          </w:rPr>
+          <w:t>https://github.com/hmfarias/ACAMICA-Sprint-3/tree/main/meeting-47-DB-relacionales/bandas</w:t>
+        </w:r>
+      </w:hyperlink>
+      <w:r>
+        <w:rPr>
+          <w:lang w:val="es-AR"/>
+        </w:rPr>
+        <w:t xml:space="preserve"> </w:t>
+      </w:r>
+    </w:p>
+    <w:p>
+      <w:pPr>
+        <w:rPr>
+          <w:lang w:val="en-US"/>
+        </w:rPr>
+      </w:pPr>
+      <w:r>
+        <w:rPr>
+          <w:lang w:val="en-US"/>
+        </w:rPr>
+        <w:t>-------------------------------------</w:t>
+      </w:r>
+    </w:p>
+    <w:p>
+      <w:pPr>
+        <w:rPr>
+          <w:lang w:val="es-AR"/>
+        </w:rPr>
+      </w:pPr>
+    </w:p>
+    <w:p>
+      <w:pPr>
+        <w:rPr>
+          <w:lang w:val="es-AR"/>
+        </w:rPr>
+      </w:pPr>
+    </w:p>
+    <w:p>
+      <w:pPr>
+        <w:rPr>
+          <w:lang w:val="es-AR"/>
+        </w:rPr>
+      </w:pPr>
+    </w:p>
+    <w:p>
+      <w:pPr>
+        <w:rPr>
+          <w:lang w:val="es-AR"/>
+        </w:rPr>
+      </w:pPr>
     </w:p>
     <w:sectPr>
       <w:pgSz w:w="11900" w:h="16840"/>
@@ -591,6 +1092,359 @@
     </w:sectPr>
   </w:body>
 </w:document>
+</file>
+
+<file path=word/numbering.xml><?xml version="1.0" encoding="utf-8"?>
+<w:numbering xmlns:wpc="http://schemas.microsoft.com/office/word/2010/wordprocessingCanvas" xmlns:cx="http://schemas.microsoft.com/office/drawing/2014/chartex" xmlns:cx1="http://schemas.microsoft.com/office/drawing/2015/9/8/chartex" xmlns:cx2="http://schemas.microsoft.com/office/drawing/2015/10/21/chartex" xmlns:cx3="http://schemas.microsoft.com/office/drawing/2016/5/9/chartex" xmlns:cx4="http://schemas.microsoft.com/office/drawing/2016/5/10/chartex" xmlns:cx5="http://schemas.microsoft.com/office/drawing/2016/5/11/chartex" xmlns:cx6="http://schemas.microsoft.com/office/drawing/2016/5/12/chartex" xmlns:cx7="http://schemas.microsoft.com/office/drawing/2016/5/13/chartex" xmlns:cx8="http://schemas.microsoft.com/office/drawing/2016/5/14/chartex" xmlns:mc="http://schemas.openxmlformats.org/markup-compatibility/2006" xmlns:aink="http://schemas.microsoft.com/office/drawing/2016/ink" xmlns:am3d="http://schemas.microsoft.com/office/drawing/2017/model3d" xmlns:o="urn:schemas-microsoft-com:office:office" xmlns:r="http://schemas.openxmlformats.org/officeDocument/2006/relationships" xmlns:m="http://schemas.openxmlformats.org/officeDocument/2006/math" xmlns:v="urn:schemas-microsoft-com:vml" xmlns:wp14="http://schemas.microsoft.com/office/word/2010/wordprocessingDrawing" xmlns:wp="http://schemas.openxmlformats.org/drawingml/2006/wordprocessingDrawing" xmlns:w10="urn:schemas-microsoft-com:office:word" xmlns:w="http://schemas.openxmlformats.org/wordprocessingml/2006/main" xmlns:w14="http://schemas.microsoft.com/office/word/2010/wordml" xmlns:w15="http://schemas.microsoft.com/office/word/2012/wordml" xmlns:w16cex="http://schemas.microsoft.com/office/word/2018/wordml/cex" xmlns:w16cid="http://schemas.microsoft.com/office/word/2016/wordml/cid" xmlns:w16="http://schemas.microsoft.com/office/word/2018/wordml" xmlns:w16se="http://schemas.microsoft.com/office/word/2015/wordml/symex" xmlns:wpg="http://schemas.microsoft.com/office/word/2010/wordprocessingGroup" xmlns:wpi="http://schemas.microsoft.com/office/word/2010/wordprocessingInk" xmlns:wne="http://schemas.microsoft.com/office/word/2006/wordml" xmlns:wps="http://schemas.microsoft.com/office/word/2010/wordprocessingShape" mc:Ignorable="w14 w15 w16se w16cid w16 w16cex wp14">
+  <w:abstractNum w:abstractNumId="0" w15:restartNumberingAfterBreak="0">
+    <w:nsid w:val="455752AA"/>
+    <w:multiLevelType w:val="hybridMultilevel"/>
+    <w:tmpl w:val="2D206D00"/>
+    <w:lvl w:ilvl="0" w:tplc="080A0001">
+      <w:start w:val="1"/>
+      <w:numFmt w:val="bullet"/>
+      <w:lvlText w:val=""/>
+      <w:lvlJc w:val="left"/>
+      <w:pPr>
+        <w:ind w:left="360" w:hanging="360"/>
+      </w:pPr>
+      <w:rPr>
+        <w:rFonts w:ascii="Symbol" w:hAnsi="Symbol" w:hint="default"/>
+      </w:rPr>
+    </w:lvl>
+    <w:lvl w:ilvl="1" w:tplc="080A0003" w:tentative="1">
+      <w:start w:val="1"/>
+      <w:numFmt w:val="bullet"/>
+      <w:lvlText w:val="o"/>
+      <w:lvlJc w:val="left"/>
+      <w:pPr>
+        <w:ind w:left="1080" w:hanging="360"/>
+      </w:pPr>
+      <w:rPr>
+        <w:rFonts w:ascii="Courier New" w:hAnsi="Courier New" w:cs="Courier New" w:hint="default"/>
+      </w:rPr>
+    </w:lvl>
+    <w:lvl w:ilvl="2" w:tplc="080A0005" w:tentative="1">
+      <w:start w:val="1"/>
+      <w:numFmt w:val="bullet"/>
+      <w:lvlText w:val=""/>
+      <w:lvlJc w:val="left"/>
+      <w:pPr>
+        <w:ind w:left="1800" w:hanging="360"/>
+      </w:pPr>
+      <w:rPr>
+        <w:rFonts w:ascii="Wingdings" w:hAnsi="Wingdings" w:hint="default"/>
+      </w:rPr>
+    </w:lvl>
+    <w:lvl w:ilvl="3" w:tplc="080A0001" w:tentative="1">
+      <w:start w:val="1"/>
+      <w:numFmt w:val="bullet"/>
+      <w:lvlText w:val=""/>
+      <w:lvlJc w:val="left"/>
+      <w:pPr>
+        <w:ind w:left="2520" w:hanging="360"/>
+      </w:pPr>
+      <w:rPr>
+        <w:rFonts w:ascii="Symbol" w:hAnsi="Symbol" w:hint="default"/>
+      </w:rPr>
+    </w:lvl>
+    <w:lvl w:ilvl="4" w:tplc="080A0003" w:tentative="1">
+      <w:start w:val="1"/>
+      <w:numFmt w:val="bullet"/>
+      <w:lvlText w:val="o"/>
+      <w:lvlJc w:val="left"/>
+      <w:pPr>
+        <w:ind w:left="3240" w:hanging="360"/>
+      </w:pPr>
+      <w:rPr>
+        <w:rFonts w:ascii="Courier New" w:hAnsi="Courier New" w:cs="Courier New" w:hint="default"/>
+      </w:rPr>
+    </w:lvl>
+    <w:lvl w:ilvl="5" w:tplc="080A0005" w:tentative="1">
+      <w:start w:val="1"/>
+      <w:numFmt w:val="bullet"/>
+      <w:lvlText w:val=""/>
+      <w:lvlJc w:val="left"/>
+      <w:pPr>
+        <w:ind w:left="3960" w:hanging="360"/>
+      </w:pPr>
+      <w:rPr>
+        <w:rFonts w:ascii="Wingdings" w:hAnsi="Wingdings" w:hint="default"/>
+      </w:rPr>
+    </w:lvl>
+    <w:lvl w:ilvl="6" w:tplc="080A0001" w:tentative="1">
+      <w:start w:val="1"/>
+      <w:numFmt w:val="bullet"/>
+      <w:lvlText w:val=""/>
+      <w:lvlJc w:val="left"/>
+      <w:pPr>
+        <w:ind w:left="4680" w:hanging="360"/>
+      </w:pPr>
+      <w:rPr>
+        <w:rFonts w:ascii="Symbol" w:hAnsi="Symbol" w:hint="default"/>
+      </w:rPr>
+    </w:lvl>
+    <w:lvl w:ilvl="7" w:tplc="080A0003" w:tentative="1">
+      <w:start w:val="1"/>
+      <w:numFmt w:val="bullet"/>
+      <w:lvlText w:val="o"/>
+      <w:lvlJc w:val="left"/>
+      <w:pPr>
+        <w:ind w:left="5400" w:hanging="360"/>
+      </w:pPr>
+      <w:rPr>
+        <w:rFonts w:ascii="Courier New" w:hAnsi="Courier New" w:cs="Courier New" w:hint="default"/>
+      </w:rPr>
+    </w:lvl>
+    <w:lvl w:ilvl="8" w:tplc="080A0005" w:tentative="1">
+      <w:start w:val="1"/>
+      <w:numFmt w:val="bullet"/>
+      <w:lvlText w:val=""/>
+      <w:lvlJc w:val="left"/>
+      <w:pPr>
+        <w:ind w:left="6120" w:hanging="360"/>
+      </w:pPr>
+      <w:rPr>
+        <w:rFonts w:ascii="Wingdings" w:hAnsi="Wingdings" w:hint="default"/>
+      </w:rPr>
+    </w:lvl>
+  </w:abstractNum>
+  <w:abstractNum w:abstractNumId="1" w15:restartNumberingAfterBreak="0">
+    <w:nsid w:val="64B656FC"/>
+    <w:multiLevelType w:val="hybridMultilevel"/>
+    <w:tmpl w:val="B0C86A08"/>
+    <w:lvl w:ilvl="0" w:tplc="080A0001">
+      <w:start w:val="1"/>
+      <w:numFmt w:val="bullet"/>
+      <w:lvlText w:val=""/>
+      <w:lvlJc w:val="left"/>
+      <w:pPr>
+        <w:ind w:left="360" w:hanging="360"/>
+      </w:pPr>
+      <w:rPr>
+        <w:rFonts w:ascii="Symbol" w:hAnsi="Symbol" w:hint="default"/>
+      </w:rPr>
+    </w:lvl>
+    <w:lvl w:ilvl="1" w:tplc="080A0003" w:tentative="1">
+      <w:start w:val="1"/>
+      <w:numFmt w:val="bullet"/>
+      <w:lvlText w:val="o"/>
+      <w:lvlJc w:val="left"/>
+      <w:pPr>
+        <w:ind w:left="1080" w:hanging="360"/>
+      </w:pPr>
+      <w:rPr>
+        <w:rFonts w:ascii="Courier New" w:hAnsi="Courier New" w:cs="Courier New" w:hint="default"/>
+      </w:rPr>
+    </w:lvl>
+    <w:lvl w:ilvl="2" w:tplc="080A0005" w:tentative="1">
+      <w:start w:val="1"/>
+      <w:numFmt w:val="bullet"/>
+      <w:lvlText w:val=""/>
+      <w:lvlJc w:val="left"/>
+      <w:pPr>
+        <w:ind w:left="1800" w:hanging="360"/>
+      </w:pPr>
+      <w:rPr>
+        <w:rFonts w:ascii="Wingdings" w:hAnsi="Wingdings" w:hint="default"/>
+      </w:rPr>
+    </w:lvl>
+    <w:lvl w:ilvl="3" w:tplc="080A0001" w:tentative="1">
+      <w:start w:val="1"/>
+      <w:numFmt w:val="bullet"/>
+      <w:lvlText w:val=""/>
+      <w:lvlJc w:val="left"/>
+      <w:pPr>
+        <w:ind w:left="2520" w:hanging="360"/>
+      </w:pPr>
+      <w:rPr>
+        <w:rFonts w:ascii="Symbol" w:hAnsi="Symbol" w:hint="default"/>
+      </w:rPr>
+    </w:lvl>
+    <w:lvl w:ilvl="4" w:tplc="080A0003" w:tentative="1">
+      <w:start w:val="1"/>
+      <w:numFmt w:val="bullet"/>
+      <w:lvlText w:val="o"/>
+      <w:lvlJc w:val="left"/>
+      <w:pPr>
+        <w:ind w:left="3240" w:hanging="360"/>
+      </w:pPr>
+      <w:rPr>
+        <w:rFonts w:ascii="Courier New" w:hAnsi="Courier New" w:cs="Courier New" w:hint="default"/>
+      </w:rPr>
+    </w:lvl>
+    <w:lvl w:ilvl="5" w:tplc="080A0005" w:tentative="1">
+      <w:start w:val="1"/>
+      <w:numFmt w:val="bullet"/>
+      <w:lvlText w:val=""/>
+      <w:lvlJc w:val="left"/>
+      <w:pPr>
+        <w:ind w:left="3960" w:hanging="360"/>
+      </w:pPr>
+      <w:rPr>
+        <w:rFonts w:ascii="Wingdings" w:hAnsi="Wingdings" w:hint="default"/>
+      </w:rPr>
+    </w:lvl>
+    <w:lvl w:ilvl="6" w:tplc="080A0001" w:tentative="1">
+      <w:start w:val="1"/>
+      <w:numFmt w:val="bullet"/>
+      <w:lvlText w:val=""/>
+      <w:lvlJc w:val="left"/>
+      <w:pPr>
+        <w:ind w:left="4680" w:hanging="360"/>
+      </w:pPr>
+      <w:rPr>
+        <w:rFonts w:ascii="Symbol" w:hAnsi="Symbol" w:hint="default"/>
+      </w:rPr>
+    </w:lvl>
+    <w:lvl w:ilvl="7" w:tplc="080A0003" w:tentative="1">
+      <w:start w:val="1"/>
+      <w:numFmt w:val="bullet"/>
+      <w:lvlText w:val="o"/>
+      <w:lvlJc w:val="left"/>
+      <w:pPr>
+        <w:ind w:left="5400" w:hanging="360"/>
+      </w:pPr>
+      <w:rPr>
+        <w:rFonts w:ascii="Courier New" w:hAnsi="Courier New" w:cs="Courier New" w:hint="default"/>
+      </w:rPr>
+    </w:lvl>
+    <w:lvl w:ilvl="8" w:tplc="080A0005" w:tentative="1">
+      <w:start w:val="1"/>
+      <w:numFmt w:val="bullet"/>
+      <w:lvlText w:val=""/>
+      <w:lvlJc w:val="left"/>
+      <w:pPr>
+        <w:ind w:left="6120" w:hanging="360"/>
+      </w:pPr>
+      <w:rPr>
+        <w:rFonts w:ascii="Wingdings" w:hAnsi="Wingdings" w:hint="default"/>
+      </w:rPr>
+    </w:lvl>
+  </w:abstractNum>
+  <w:abstractNum w:abstractNumId="2" w15:restartNumberingAfterBreak="0">
+    <w:nsid w:val="65A52DBE"/>
+    <w:multiLevelType w:val="hybridMultilevel"/>
+    <w:tmpl w:val="255ECC02"/>
+    <w:lvl w:ilvl="0" w:tplc="080A0001">
+      <w:start w:val="1"/>
+      <w:numFmt w:val="bullet"/>
+      <w:lvlText w:val=""/>
+      <w:lvlJc w:val="left"/>
+      <w:pPr>
+        <w:ind w:left="360" w:hanging="360"/>
+      </w:pPr>
+      <w:rPr>
+        <w:rFonts w:ascii="Symbol" w:hAnsi="Symbol" w:hint="default"/>
+      </w:rPr>
+    </w:lvl>
+    <w:lvl w:ilvl="1" w:tplc="080A0003" w:tentative="1">
+      <w:start w:val="1"/>
+      <w:numFmt w:val="bullet"/>
+      <w:lvlText w:val="o"/>
+      <w:lvlJc w:val="left"/>
+      <w:pPr>
+        <w:ind w:left="1080" w:hanging="360"/>
+      </w:pPr>
+      <w:rPr>
+        <w:rFonts w:ascii="Courier New" w:hAnsi="Courier New" w:cs="Courier New" w:hint="default"/>
+      </w:rPr>
+    </w:lvl>
+    <w:lvl w:ilvl="2" w:tplc="080A0005" w:tentative="1">
+      <w:start w:val="1"/>
+      <w:numFmt w:val="bullet"/>
+      <w:lvlText w:val=""/>
+      <w:lvlJc w:val="left"/>
+      <w:pPr>
+        <w:ind w:left="1800" w:hanging="360"/>
+      </w:pPr>
+      <w:rPr>
+        <w:rFonts w:ascii="Wingdings" w:hAnsi="Wingdings" w:hint="default"/>
+      </w:rPr>
+    </w:lvl>
+    <w:lvl w:ilvl="3" w:tplc="080A0001" w:tentative="1">
+      <w:start w:val="1"/>
+      <w:numFmt w:val="bullet"/>
+      <w:lvlText w:val=""/>
+      <w:lvlJc w:val="left"/>
+      <w:pPr>
+        <w:ind w:left="2520" w:hanging="360"/>
+      </w:pPr>
+      <w:rPr>
+        <w:rFonts w:ascii="Symbol" w:hAnsi="Symbol" w:hint="default"/>
+      </w:rPr>
+    </w:lvl>
+    <w:lvl w:ilvl="4" w:tplc="080A0003" w:tentative="1">
+      <w:start w:val="1"/>
+      <w:numFmt w:val="bullet"/>
+      <w:lvlText w:val="o"/>
+      <w:lvlJc w:val="left"/>
+      <w:pPr>
+        <w:ind w:left="3240" w:hanging="360"/>
+      </w:pPr>
+      <w:rPr>
+        <w:rFonts w:ascii="Courier New" w:hAnsi="Courier New" w:cs="Courier New" w:hint="default"/>
+      </w:rPr>
+    </w:lvl>
+    <w:lvl w:ilvl="5" w:tplc="080A0005" w:tentative="1">
+      <w:start w:val="1"/>
+      <w:numFmt w:val="bullet"/>
+      <w:lvlText w:val=""/>
+      <w:lvlJc w:val="left"/>
+      <w:pPr>
+        <w:ind w:left="3960" w:hanging="360"/>
+      </w:pPr>
+      <w:rPr>
+        <w:rFonts w:ascii="Wingdings" w:hAnsi="Wingdings" w:hint="default"/>
+      </w:rPr>
+    </w:lvl>
+    <w:lvl w:ilvl="6" w:tplc="080A0001" w:tentative="1">
+      <w:start w:val="1"/>
+      <w:numFmt w:val="bullet"/>
+      <w:lvlText w:val=""/>
+      <w:lvlJc w:val="left"/>
+      <w:pPr>
+        <w:ind w:left="4680" w:hanging="360"/>
+      </w:pPr>
+      <w:rPr>
+        <w:rFonts w:ascii="Symbol" w:hAnsi="Symbol" w:hint="default"/>
+      </w:rPr>
+    </w:lvl>
+    <w:lvl w:ilvl="7" w:tplc="080A0003" w:tentative="1">
+      <w:start w:val="1"/>
+      <w:numFmt w:val="bullet"/>
+      <w:lvlText w:val="o"/>
+      <w:lvlJc w:val="left"/>
+      <w:pPr>
+        <w:ind w:left="5400" w:hanging="360"/>
+      </w:pPr>
+      <w:rPr>
+        <w:rFonts w:ascii="Courier New" w:hAnsi="Courier New" w:cs="Courier New" w:hint="default"/>
+      </w:rPr>
+    </w:lvl>
+    <w:lvl w:ilvl="8" w:tplc="080A0005" w:tentative="1">
+      <w:start w:val="1"/>
+      <w:numFmt w:val="bullet"/>
+      <w:lvlText w:val=""/>
+      <w:lvlJc w:val="left"/>
+      <w:pPr>
+        <w:ind w:left="6120" w:hanging="360"/>
+      </w:pPr>
+      <w:rPr>
+        <w:rFonts w:ascii="Wingdings" w:hAnsi="Wingdings" w:hint="default"/>
+      </w:rPr>
+    </w:lvl>
+  </w:abstractNum>
+  <w:num w:numId="1">
+    <w:abstractNumId w:val="1"/>
+  </w:num>
+  <w:num w:numId="2">
+    <w:abstractNumId w:val="2"/>
+  </w:num>
+  <w:num w:numId="3">
+    <w:abstractNumId w:val="0"/>
+  </w:num>
+</w:numbering>
 </file>
 
 <file path=word/styles.xml><?xml version="1.0" encoding="utf-8"?>
@@ -1058,6 +1912,17 @@
       <w:u w:val="single"/>
     </w:rPr>
   </w:style>
+  <w:style w:type="paragraph" w:styleId="Prrafodelista">
+    <w:name w:val="List Paragraph"/>
+    <w:basedOn w:val="Normal"/>
+    <w:uiPriority w:val="34"/>
+    <w:qFormat/>
+    <w:rsid w:val="0084292D"/>
+    <w:pPr>
+      <w:ind w:left="720"/>
+      <w:contextualSpacing/>
+    </w:pPr>
+  </w:style>
 </w:styles>
 </file>
 

</xml_diff>

<commit_message>
Diagrama modelo de datos turismo
</commit_message>
<xml_diff>
--- a/ENTREGAS REALIZADAS.docx
+++ b/ENTREGAS REALIZADAS.docx
@@ -876,12 +876,12 @@
     <w:p>
       <w:pPr>
         <w:rPr>
-          <w:lang w:val="en-US"/>
-        </w:rPr>
-      </w:pPr>
-      <w:r>
-        <w:rPr>
-          <w:lang w:val="en-US"/>
+          <w:lang w:val="es-AR"/>
+        </w:rPr>
+      </w:pPr>
+      <w:r>
+        <w:rPr>
+          <w:lang w:val="es-AR"/>
         </w:rPr>
         <w:t>-------------------------------------</w:t>
       </w:r>
@@ -964,13 +964,7 @@
         <w:rPr>
           <w:lang w:val="es-AR"/>
         </w:rPr>
-        <w:t>Script de creación de las tablas para la base de datos BANDAS</w:t>
-      </w:r>
-      <w:r>
-        <w:rPr>
-          <w:lang w:val="es-AR"/>
-        </w:rPr>
-        <w:t xml:space="preserve"> (Create tables bandas.sql)</w:t>
+        <w:t>Script de creación de las tablas para la base de datos BANDAS (Create tables bandas.sql)</w:t>
       </w:r>
     </w:p>
     <w:p>
@@ -1055,6 +1049,94 @@
         </w:rPr>
         <w:t>-------------------------------------</w:t>
       </w:r>
+    </w:p>
+    <w:p>
+      <w:pPr>
+        <w:rPr>
+          <w:lang w:val="en-US"/>
+        </w:rPr>
+      </w:pPr>
+    </w:p>
+    <w:p>
+      <w:pPr>
+        <w:rPr>
+          <w:lang w:val="es-AR"/>
+        </w:rPr>
+      </w:pPr>
+      <w:r>
+        <w:rPr>
+          <w:lang w:val="es-AR"/>
+        </w:rPr>
+        <w:t>BASES DE DATOS RELACIONALES</w:t>
+      </w:r>
+    </w:p>
+    <w:p>
+      <w:pPr>
+        <w:rPr>
+          <w:lang w:val="es-AR"/>
+        </w:rPr>
+      </w:pPr>
+      <w:r>
+        <w:rPr>
+          <w:lang w:val="es-AR"/>
+        </w:rPr>
+        <w:t xml:space="preserve">Ejercicio BANDAS: </w:t>
+      </w:r>
+      <w:r>
+        <w:rPr>
+          <w:lang w:val="es-AR"/>
+        </w:rPr>
+        <w:t xml:space="preserve"> CRUD DE LA TABLA BANDAS tanto SERVIDOR como CLIENTE.</w:t>
+      </w:r>
+    </w:p>
+    <w:p>
+      <w:pPr>
+        <w:rPr>
+          <w:lang w:val="es-AR"/>
+        </w:rPr>
+      </w:pPr>
+      <w:hyperlink r:id="rId13" w:history="1">
+        <w:r>
+          <w:rPr>
+            <w:rStyle w:val="Hipervnculo"/>
+            <w:lang w:val="es-AR"/>
+          </w:rPr>
+          <w:t>https://github.com/hmfarias/ACAMICA-Sprint-3/tree/main/meeting-48-DB-relacionales2-uso-NodeJS</w:t>
+        </w:r>
+      </w:hyperlink>
+      <w:r>
+        <w:rPr>
+          <w:lang w:val="es-AR"/>
+        </w:rPr>
+        <w:t xml:space="preserve"> </w:t>
+      </w:r>
+    </w:p>
+    <w:p>
+      <w:pPr>
+        <w:rPr>
+          <w:lang w:val="en-US"/>
+        </w:rPr>
+      </w:pPr>
+      <w:r>
+        <w:rPr>
+          <w:lang w:val="en-US"/>
+        </w:rPr>
+        <w:t>-------------------------------------</w:t>
+      </w:r>
+    </w:p>
+    <w:p>
+      <w:pPr>
+        <w:rPr>
+          <w:lang w:val="es-AR"/>
+        </w:rPr>
+      </w:pPr>
+    </w:p>
+    <w:p>
+      <w:pPr>
+        <w:rPr>
+          <w:lang w:val="es-AR"/>
+        </w:rPr>
+      </w:pPr>
     </w:p>
     <w:p>
       <w:pPr>

</xml_diff>

<commit_message>
Todavía no funciona agregar compra actualizando la tabla intermendia Paquete_Compra
</commit_message>
<xml_diff>
--- a/ENTREGAS REALIZADAS.docx
+++ b/ENTREGAS REALIZADAS.docx
@@ -1040,12 +1040,12 @@
     <w:p>
       <w:pPr>
         <w:rPr>
-          <w:lang w:val="en-US"/>
-        </w:rPr>
-      </w:pPr>
-      <w:r>
-        <w:rPr>
-          <w:lang w:val="en-US"/>
+          <w:lang w:val="es-AR"/>
+        </w:rPr>
+      </w:pPr>
+      <w:r>
+        <w:rPr>
+          <w:lang w:val="es-AR"/>
         </w:rPr>
         <w:t>-------------------------------------</w:t>
       </w:r>
@@ -1053,7 +1053,7 @@
     <w:p>
       <w:pPr>
         <w:rPr>
-          <w:lang w:val="en-US"/>
+          <w:lang w:val="es-AR"/>
         </w:rPr>
       </w:pPr>
     </w:p>
@@ -1080,13 +1080,7 @@
         <w:rPr>
           <w:lang w:val="es-AR"/>
         </w:rPr>
-        <w:t xml:space="preserve">Ejercicio BANDAS: </w:t>
-      </w:r>
-      <w:r>
-        <w:rPr>
-          <w:lang w:val="es-AR"/>
-        </w:rPr>
-        <w:t xml:space="preserve"> CRUD DE LA TABLA BANDAS tanto SERVIDOR como CLIENTE.</w:t>
+        <w:t>Ejercicio BANDAS:  CRUD DE LA TABLA BANDAS tanto SERVIDOR como CLIENTE.</w:t>
       </w:r>
     </w:p>
     <w:p>
@@ -1114,12 +1108,12 @@
     <w:p>
       <w:pPr>
         <w:rPr>
-          <w:lang w:val="en-US"/>
-        </w:rPr>
-      </w:pPr>
-      <w:r>
-        <w:rPr>
-          <w:lang w:val="en-US"/>
+          <w:lang w:val="es-AR"/>
+        </w:rPr>
+      </w:pPr>
+      <w:r>
+        <w:rPr>
+          <w:lang w:val="es-AR"/>
         </w:rPr>
         <w:t>-------------------------------------</w:t>
       </w:r>
@@ -1137,13 +1131,81 @@
           <w:lang w:val="es-AR"/>
         </w:rPr>
       </w:pPr>
-    </w:p>
-    <w:p>
-      <w:pPr>
-        <w:rPr>
-          <w:lang w:val="es-AR"/>
-        </w:rPr>
-      </w:pPr>
+      <w:r>
+        <w:rPr>
+          <w:lang w:val="es-AR"/>
+        </w:rPr>
+        <w:t>WORKSHOP</w:t>
+      </w:r>
+      <w:r>
+        <w:rPr>
+          <w:lang w:val="es-AR"/>
+        </w:rPr>
+        <w:t xml:space="preserve"> empresa de turismo</w:t>
+      </w:r>
+    </w:p>
+    <w:p>
+      <w:pPr>
+        <w:rPr>
+          <w:lang w:val="es-AR"/>
+        </w:rPr>
+      </w:pPr>
+      <w:r>
+        <w:rPr>
+          <w:lang w:val="es-AR"/>
+        </w:rPr>
+        <w:t xml:space="preserve">TABLERO TRELLO: </w:t>
+      </w:r>
+      <w:hyperlink r:id="rId14" w:history="1">
+        <w:r>
+          <w:rPr>
+            <w:rStyle w:val="Hipervnculo"/>
+            <w:lang w:val="es-AR"/>
+          </w:rPr>
+          <w:t>https://trello.com/b/fqGeSPAY/api-travel</w:t>
+        </w:r>
+      </w:hyperlink>
+      <w:r>
+        <w:rPr>
+          <w:lang w:val="es-AR"/>
+        </w:rPr>
+        <w:t xml:space="preserve"> </w:t>
+      </w:r>
+    </w:p>
+    <w:p>
+      <w:pPr>
+        <w:rPr>
+          <w:lang w:val="en-US"/>
+        </w:rPr>
+      </w:pPr>
+      <w:r>
+        <w:rPr>
+          <w:lang w:val="en-US"/>
+        </w:rPr>
+        <w:t xml:space="preserve">BACKEND: </w:t>
+      </w:r>
+      <w:hyperlink r:id="rId15" w:history="1">
+        <w:r>
+          <w:rPr>
+            <w:rStyle w:val="Hipervnculo"/>
+            <w:lang w:val="en-US"/>
+          </w:rPr>
+          <w:t>https://github.com/hmfarias/API-Travel.git</w:t>
+        </w:r>
+      </w:hyperlink>
+    </w:p>
+    <w:p>
+      <w:pPr>
+        <w:rPr>
+          <w:lang w:val="es-AR"/>
+        </w:rPr>
+      </w:pPr>
+      <w:r>
+        <w:rPr>
+          <w:lang w:val="es-AR"/>
+        </w:rPr>
+        <w:t>-------------------------------------</w:t>
+      </w:r>
     </w:p>
     <w:p>
       <w:pPr>
@@ -1179,6 +1241,119 @@
 <file path=word/numbering.xml><?xml version="1.0" encoding="utf-8"?>
 <w:numbering xmlns:wpc="http://schemas.microsoft.com/office/word/2010/wordprocessingCanvas" xmlns:cx="http://schemas.microsoft.com/office/drawing/2014/chartex" xmlns:cx1="http://schemas.microsoft.com/office/drawing/2015/9/8/chartex" xmlns:cx2="http://schemas.microsoft.com/office/drawing/2015/10/21/chartex" xmlns:cx3="http://schemas.microsoft.com/office/drawing/2016/5/9/chartex" xmlns:cx4="http://schemas.microsoft.com/office/drawing/2016/5/10/chartex" xmlns:cx5="http://schemas.microsoft.com/office/drawing/2016/5/11/chartex" xmlns:cx6="http://schemas.microsoft.com/office/drawing/2016/5/12/chartex" xmlns:cx7="http://schemas.microsoft.com/office/drawing/2016/5/13/chartex" xmlns:cx8="http://schemas.microsoft.com/office/drawing/2016/5/14/chartex" xmlns:mc="http://schemas.openxmlformats.org/markup-compatibility/2006" xmlns:aink="http://schemas.microsoft.com/office/drawing/2016/ink" xmlns:am3d="http://schemas.microsoft.com/office/drawing/2017/model3d" xmlns:o="urn:schemas-microsoft-com:office:office" xmlns:r="http://schemas.openxmlformats.org/officeDocument/2006/relationships" xmlns:m="http://schemas.openxmlformats.org/officeDocument/2006/math" xmlns:v="urn:schemas-microsoft-com:vml" xmlns:wp14="http://schemas.microsoft.com/office/word/2010/wordprocessingDrawing" xmlns:wp="http://schemas.openxmlformats.org/drawingml/2006/wordprocessingDrawing" xmlns:w10="urn:schemas-microsoft-com:office:word" xmlns:w="http://schemas.openxmlformats.org/wordprocessingml/2006/main" xmlns:w14="http://schemas.microsoft.com/office/word/2010/wordml" xmlns:w15="http://schemas.microsoft.com/office/word/2012/wordml" xmlns:w16cex="http://schemas.microsoft.com/office/word/2018/wordml/cex" xmlns:w16cid="http://schemas.microsoft.com/office/word/2016/wordml/cid" xmlns:w16="http://schemas.microsoft.com/office/word/2018/wordml" xmlns:w16se="http://schemas.microsoft.com/office/word/2015/wordml/symex" xmlns:wpg="http://schemas.microsoft.com/office/word/2010/wordprocessingGroup" xmlns:wpi="http://schemas.microsoft.com/office/word/2010/wordprocessingInk" xmlns:wne="http://schemas.microsoft.com/office/word/2006/wordml" xmlns:wps="http://schemas.microsoft.com/office/word/2010/wordprocessingShape" mc:Ignorable="w14 w15 w16se w16cid w16 w16cex wp14">
   <w:abstractNum w:abstractNumId="0" w15:restartNumberingAfterBreak="0">
+    <w:nsid w:val="31A24A5A"/>
+    <w:multiLevelType w:val="hybridMultilevel"/>
+    <w:tmpl w:val="463E1960"/>
+    <w:lvl w:ilvl="0" w:tplc="080A0001">
+      <w:start w:val="1"/>
+      <w:numFmt w:val="bullet"/>
+      <w:lvlText w:val=""/>
+      <w:lvlJc w:val="left"/>
+      <w:pPr>
+        <w:ind w:left="720" w:hanging="360"/>
+      </w:pPr>
+      <w:rPr>
+        <w:rFonts w:ascii="Symbol" w:hAnsi="Symbol" w:hint="default"/>
+      </w:rPr>
+    </w:lvl>
+    <w:lvl w:ilvl="1" w:tplc="080A0003" w:tentative="1">
+      <w:start w:val="1"/>
+      <w:numFmt w:val="bullet"/>
+      <w:lvlText w:val="o"/>
+      <w:lvlJc w:val="left"/>
+      <w:pPr>
+        <w:ind w:left="1440" w:hanging="360"/>
+      </w:pPr>
+      <w:rPr>
+        <w:rFonts w:ascii="Courier New" w:hAnsi="Courier New" w:cs="Courier New" w:hint="default"/>
+      </w:rPr>
+    </w:lvl>
+    <w:lvl w:ilvl="2" w:tplc="080A0005" w:tentative="1">
+      <w:start w:val="1"/>
+      <w:numFmt w:val="bullet"/>
+      <w:lvlText w:val=""/>
+      <w:lvlJc w:val="left"/>
+      <w:pPr>
+        <w:ind w:left="2160" w:hanging="360"/>
+      </w:pPr>
+      <w:rPr>
+        <w:rFonts w:ascii="Wingdings" w:hAnsi="Wingdings" w:hint="default"/>
+      </w:rPr>
+    </w:lvl>
+    <w:lvl w:ilvl="3" w:tplc="080A0001" w:tentative="1">
+      <w:start w:val="1"/>
+      <w:numFmt w:val="bullet"/>
+      <w:lvlText w:val=""/>
+      <w:lvlJc w:val="left"/>
+      <w:pPr>
+        <w:ind w:left="2880" w:hanging="360"/>
+      </w:pPr>
+      <w:rPr>
+        <w:rFonts w:ascii="Symbol" w:hAnsi="Symbol" w:hint="default"/>
+      </w:rPr>
+    </w:lvl>
+    <w:lvl w:ilvl="4" w:tplc="080A0003" w:tentative="1">
+      <w:start w:val="1"/>
+      <w:numFmt w:val="bullet"/>
+      <w:lvlText w:val="o"/>
+      <w:lvlJc w:val="left"/>
+      <w:pPr>
+        <w:ind w:left="3600" w:hanging="360"/>
+      </w:pPr>
+      <w:rPr>
+        <w:rFonts w:ascii="Courier New" w:hAnsi="Courier New" w:cs="Courier New" w:hint="default"/>
+      </w:rPr>
+    </w:lvl>
+    <w:lvl w:ilvl="5" w:tplc="080A0005" w:tentative="1">
+      <w:start w:val="1"/>
+      <w:numFmt w:val="bullet"/>
+      <w:lvlText w:val=""/>
+      <w:lvlJc w:val="left"/>
+      <w:pPr>
+        <w:ind w:left="4320" w:hanging="360"/>
+      </w:pPr>
+      <w:rPr>
+        <w:rFonts w:ascii="Wingdings" w:hAnsi="Wingdings" w:hint="default"/>
+      </w:rPr>
+    </w:lvl>
+    <w:lvl w:ilvl="6" w:tplc="080A0001" w:tentative="1">
+      <w:start w:val="1"/>
+      <w:numFmt w:val="bullet"/>
+      <w:lvlText w:val=""/>
+      <w:lvlJc w:val="left"/>
+      <w:pPr>
+        <w:ind w:left="5040" w:hanging="360"/>
+      </w:pPr>
+      <w:rPr>
+        <w:rFonts w:ascii="Symbol" w:hAnsi="Symbol" w:hint="default"/>
+      </w:rPr>
+    </w:lvl>
+    <w:lvl w:ilvl="7" w:tplc="080A0003" w:tentative="1">
+      <w:start w:val="1"/>
+      <w:numFmt w:val="bullet"/>
+      <w:lvlText w:val="o"/>
+      <w:lvlJc w:val="left"/>
+      <w:pPr>
+        <w:ind w:left="5760" w:hanging="360"/>
+      </w:pPr>
+      <w:rPr>
+        <w:rFonts w:ascii="Courier New" w:hAnsi="Courier New" w:cs="Courier New" w:hint="default"/>
+      </w:rPr>
+    </w:lvl>
+    <w:lvl w:ilvl="8" w:tplc="080A0005" w:tentative="1">
+      <w:start w:val="1"/>
+      <w:numFmt w:val="bullet"/>
+      <w:lvlText w:val=""/>
+      <w:lvlJc w:val="left"/>
+      <w:pPr>
+        <w:ind w:left="6480" w:hanging="360"/>
+      </w:pPr>
+      <w:rPr>
+        <w:rFonts w:ascii="Wingdings" w:hAnsi="Wingdings" w:hint="default"/>
+      </w:rPr>
+    </w:lvl>
+  </w:abstractNum>
+  <w:abstractNum w:abstractNumId="1" w15:restartNumberingAfterBreak="0">
     <w:nsid w:val="455752AA"/>
     <w:multiLevelType w:val="hybridMultilevel"/>
     <w:tmpl w:val="2D206D00"/>
@@ -1291,7 +1466,7 @@
       </w:rPr>
     </w:lvl>
   </w:abstractNum>
-  <w:abstractNum w:abstractNumId="1" w15:restartNumberingAfterBreak="0">
+  <w:abstractNum w:abstractNumId="2" w15:restartNumberingAfterBreak="0">
     <w:nsid w:val="64B656FC"/>
     <w:multiLevelType w:val="hybridMultilevel"/>
     <w:tmpl w:val="B0C86A08"/>
@@ -1404,7 +1579,7 @@
       </w:rPr>
     </w:lvl>
   </w:abstractNum>
-  <w:abstractNum w:abstractNumId="2" w15:restartNumberingAfterBreak="0">
+  <w:abstractNum w:abstractNumId="3" w15:restartNumberingAfterBreak="0">
     <w:nsid w:val="65A52DBE"/>
     <w:multiLevelType w:val="hybridMultilevel"/>
     <w:tmpl w:val="255ECC02"/>
@@ -1518,12 +1693,15 @@
     </w:lvl>
   </w:abstractNum>
   <w:num w:numId="1">
+    <w:abstractNumId w:val="2"/>
+  </w:num>
+  <w:num w:numId="2">
+    <w:abstractNumId w:val="3"/>
+  </w:num>
+  <w:num w:numId="3">
     <w:abstractNumId w:val="1"/>
   </w:num>
-  <w:num w:numId="2">
-    <w:abstractNumId w:val="2"/>
-  </w:num>
-  <w:num w:numId="3">
+  <w:num w:numId="4">
     <w:abstractNumId w:val="0"/>
   </w:num>
 </w:numbering>

</xml_diff>